<commit_message>
Spiral model and Plans Procedure
*Plans and Procedure (detailed deliverables on the web developer part)

*Spiral model sample description, please check for correction.
</commit_message>
<xml_diff>
--- a/Plans and Procedures.docx
+++ b/Plans and Procedures.docx
@@ -582,7 +582,13 @@
               <w:rPr>
                 <w:lang w:val="en-US"/>
               </w:rPr>
-              <w:t>Basic Design</w:t>
+              <w:t xml:space="preserve">Basic </w:t>
+            </w:r>
+            <w:r>
+              <w:rPr>
+                <w:lang w:val="en-US"/>
+              </w:rPr>
+              <w:t>working Homepage and Webpage for Register including Login Page.</w:t>
             </w:r>
           </w:p>
           <w:p>
@@ -601,7 +607,21 @@
               <w:rPr>
                 <w:lang w:val="en-US"/>
               </w:rPr>
-              <w:t>Customer Registration</w:t>
+              <w:t xml:space="preserve">Connection of </w:t>
+            </w:r>
+            <w:proofErr w:type="spellStart"/>
+            <w:r>
+              <w:rPr>
+                <w:lang w:val="en-US"/>
+              </w:rPr>
+              <w:t>Wordpress</w:t>
+            </w:r>
+            <w:proofErr w:type="spellEnd"/>
+            <w:r>
+              <w:rPr>
+                <w:lang w:val="en-US"/>
+              </w:rPr>
+              <w:t xml:space="preserve"> to MySQL database using XAMPP and creation of tables and forms for registered user.</w:t>
             </w:r>
           </w:p>
           <w:p>
@@ -620,7 +640,40 @@
               <w:rPr>
                 <w:lang w:val="en-US"/>
               </w:rPr>
-              <w:t>Customer Login and Download of Evaluator File</w:t>
+              <w:t>Registration of user and login of user in the register and login page.</w:t>
+            </w:r>
+          </w:p>
+          <w:p>
+            <w:pPr>
+              <w:pStyle w:val="ListParagraph"/>
+              <w:numPr>
+                <w:ilvl w:val="2"/>
+                <w:numId w:val="2"/>
+              </w:numPr>
+              <w:ind w:left="464"/>
+              <w:rPr>
+                <w:lang w:val="en-US"/>
+              </w:rPr>
+            </w:pPr>
+            <w:r>
+              <w:rPr>
+                <w:lang w:val="en-US"/>
+              </w:rPr>
+              <w:t xml:space="preserve">Download of evaluator (.exe) from </w:t>
+            </w:r>
+            <w:proofErr w:type="spellStart"/>
+            <w:r>
+              <w:rPr>
+                <w:lang w:val="en-US"/>
+              </w:rPr>
+              <w:t>Wordpress</w:t>
+            </w:r>
+            <w:proofErr w:type="spellEnd"/>
+            <w:r>
+              <w:rPr>
+                <w:lang w:val="en-US"/>
+              </w:rPr>
+              <w:t xml:space="preserve"> database.</w:t>
             </w:r>
           </w:p>
         </w:tc>
@@ -646,6 +699,8 @@
                 <w:lang w:val="en-US"/>
               </w:rPr>
             </w:pPr>
+            <w:bookmarkStart w:id="0" w:name="_GoBack"/>
+            <w:bookmarkEnd w:id="0"/>
             <w:r>
               <w:rPr>
                 <w:lang w:val="en-US"/>
@@ -690,8 +745,6 @@
               </w:rPr>
               <w:t>Generate Evaluator Dump File</w:t>
             </w:r>
-            <w:bookmarkStart w:id="0" w:name="_GoBack"/>
-            <w:bookmarkEnd w:id="0"/>
           </w:p>
           <w:p>
             <w:pPr>

</xml_diff>